<commit_message>
updated manuscript, cover page, response to reviewers, supp materials
</commit_message>
<xml_diff>
--- a/manuscript/submission jpsp/submission R1/Supplementary Procedure.docx
+++ b/manuscript/submission jpsp/submission R1/Supplementary Procedure.docx
@@ -1,6 +1,6 @@
 
 <file path=word/document.xml><?xml version="1.0" encoding="utf-8"?>
-<w:document xmlns:wpc="http://schemas.microsoft.com/office/word/2010/wordprocessingCanvas" xmlns:cx="http://schemas.microsoft.com/office/drawing/2014/chartex" xmlns:cx1="http://schemas.microsoft.com/office/drawing/2015/9/8/chartex" xmlns:mc="http://schemas.openxmlformats.org/markup-compatibility/2006" xmlns:o="urn:schemas-microsoft-com:office:office" xmlns:r="http://schemas.openxmlformats.org/officeDocument/2006/relationships" xmlns:m="http://schemas.openxmlformats.org/officeDocument/2006/math" xmlns:v="urn:schemas-microsoft-com:vml" xmlns:wp14="http://schemas.microsoft.com/office/word/2010/wordprocessingDrawing" xmlns:wp="http://schemas.openxmlformats.org/drawingml/2006/wordprocessingDrawing" xmlns:w10="urn:schemas-microsoft-com:office:word" xmlns:w="http://schemas.openxmlformats.org/wordprocessingml/2006/main" xmlns:w14="http://schemas.microsoft.com/office/word/2010/wordml" xmlns:w15="http://schemas.microsoft.com/office/word/2012/wordml" xmlns:w16se="http://schemas.microsoft.com/office/word/2015/wordml/symex" xmlns:wpg="http://schemas.microsoft.com/office/word/2010/wordprocessingGroup" xmlns:wpi="http://schemas.microsoft.com/office/word/2010/wordprocessingInk" xmlns:wne="http://schemas.microsoft.com/office/word/2006/wordml" xmlns:wps="http://schemas.microsoft.com/office/word/2010/wordprocessingShape" mc:Ignorable="w14 w15 w16se wp14">
+<w:document xmlns:wpc="http://schemas.microsoft.com/office/word/2010/wordprocessingCanvas" xmlns:cx="http://schemas.microsoft.com/office/drawing/2014/chartex" xmlns:cx1="http://schemas.microsoft.com/office/drawing/2015/9/8/chartex" xmlns:cx2="http://schemas.microsoft.com/office/drawing/2015/10/21/chartex" xmlns:cx3="http://schemas.microsoft.com/office/drawing/2016/5/9/chartex" xmlns:cx4="http://schemas.microsoft.com/office/drawing/2016/5/10/chartex" xmlns:cx5="http://schemas.microsoft.com/office/drawing/2016/5/11/chartex" xmlns:cx6="http://schemas.microsoft.com/office/drawing/2016/5/12/chartex" xmlns:cx7="http://schemas.microsoft.com/office/drawing/2016/5/13/chartex" xmlns:cx8="http://schemas.microsoft.com/office/drawing/2016/5/14/chartex" xmlns:mc="http://schemas.openxmlformats.org/markup-compatibility/2006" xmlns:aink="http://schemas.microsoft.com/office/drawing/2016/ink" xmlns:am3d="http://schemas.microsoft.com/office/drawing/2017/model3d" xmlns:o="urn:schemas-microsoft-com:office:office" xmlns:r="http://schemas.openxmlformats.org/officeDocument/2006/relationships" xmlns:m="http://schemas.openxmlformats.org/officeDocument/2006/math" xmlns:v="urn:schemas-microsoft-com:vml" xmlns:wp14="http://schemas.microsoft.com/office/word/2010/wordprocessingDrawing" xmlns:wp="http://schemas.openxmlformats.org/drawingml/2006/wordprocessingDrawing" xmlns:w10="urn:schemas-microsoft-com:office:word" xmlns:w="http://schemas.openxmlformats.org/wordprocessingml/2006/main" xmlns:w14="http://schemas.microsoft.com/office/word/2010/wordml" xmlns:w15="http://schemas.microsoft.com/office/word/2012/wordml" xmlns:w16cex="http://schemas.microsoft.com/office/word/2018/wordml/cex" xmlns:w16cid="http://schemas.microsoft.com/office/word/2016/wordml/cid" xmlns:w16="http://schemas.microsoft.com/office/word/2018/wordml" xmlns:w16se="http://schemas.microsoft.com/office/word/2015/wordml/symex" xmlns:wpg="http://schemas.microsoft.com/office/word/2010/wordprocessingGroup" xmlns:wpi="http://schemas.microsoft.com/office/word/2010/wordprocessingInk" xmlns:wne="http://schemas.microsoft.com/office/word/2006/wordml" xmlns:wps="http://schemas.microsoft.com/office/word/2010/wordprocessingShape" mc:Ignorable="w14 w15 w16se w16cid w16 w16cex wp14">
   <w:body>
     <w:p>
       <w:pPr>
@@ -110,83 +110,85 @@
         <w:t xml:space="preserve">Experiment 1: </w:t>
       </w:r>
       <w:hyperlink r:id="rId5" w:history="1"/>
-      <w:r>
-        <w:rPr>
-          <w:rStyle w:val="Hyperlink"/>
-          <w:rFonts w:ascii="Times New Roman" w:hAnsi="Times New Roman" w:cs="Times New Roman"/>
-          <w:lang w:val="en-IE"/>
-        </w:rPr>
-        <w:t xml:space="preserve"> </w:t>
-      </w:r>
-      <w:r>
-        <w:rPr>
-          <w:rStyle w:val="Hyperlink"/>
-          <w:rFonts w:ascii="Times New Roman" w:hAnsi="Times New Roman" w:cs="Times New Roman"/>
-          <w:lang w:val="en-IE"/>
-        </w:rPr>
-        <w:t>https://osf.io/2vt7y</w:t>
-      </w:r>
-    </w:p>
-    <w:p>
-      <w:pPr>
-        <w:spacing w:line="480" w:lineRule="auto"/>
-        <w:rPr>
-          <w:rFonts w:ascii="Times New Roman" w:hAnsi="Times New Roman" w:cs="Times New Roman"/>
-          <w:lang w:val="en-IE"/>
-        </w:rPr>
-      </w:pPr>
-      <w:r>
-        <w:rPr>
-          <w:rFonts w:ascii="Times New Roman" w:hAnsi="Times New Roman" w:cs="Times New Roman"/>
-          <w:lang w:val="en-IE"/>
-        </w:rPr>
-        <w:t xml:space="preserve">Experiment 2: </w:t>
-      </w:r>
-      <w:hyperlink r:id="rId6" w:history="1"/>
-      <w:r>
-        <w:rPr>
-          <w:rStyle w:val="Hyperlink"/>
-          <w:rFonts w:ascii="Times New Roman" w:hAnsi="Times New Roman" w:cs="Times New Roman"/>
-          <w:lang w:val="en-IE"/>
-        </w:rPr>
-        <w:t xml:space="preserve"> </w:t>
-      </w:r>
-      <w:r>
-        <w:rPr>
-          <w:rStyle w:val="Hyperlink"/>
-          <w:rFonts w:ascii="Times New Roman" w:hAnsi="Times New Roman" w:cs="Times New Roman"/>
-          <w:lang w:val="en-IE"/>
-        </w:rPr>
-        <w:t>https://osf.io/rzc26</w:t>
-      </w:r>
-    </w:p>
-    <w:p>
-      <w:pPr>
-        <w:spacing w:line="480" w:lineRule="auto"/>
-        <w:rPr>
-          <w:rFonts w:ascii="Times New Roman" w:hAnsi="Times New Roman" w:cs="Times New Roman"/>
-          <w:lang w:val="en-IE"/>
-        </w:rPr>
-      </w:pPr>
-      <w:r>
-        <w:rPr>
-          <w:rFonts w:ascii="Times New Roman" w:hAnsi="Times New Roman" w:cs="Times New Roman"/>
-          <w:lang w:val="en-IE"/>
-        </w:rPr>
-        <w:t>Experiment 3</w:t>
-      </w:r>
-      <w:r>
-        <w:rPr>
-          <w:rFonts w:ascii="Times New Roman" w:hAnsi="Times New Roman" w:cs="Times New Roman"/>
-          <w:lang w:val="en-IE"/>
-        </w:rPr>
-        <w:t xml:space="preserve">: </w:t>
-      </w:r>
-      <w:hyperlink r:id="rId7" w:history="1">
+      <w:hyperlink r:id="rId6" w:history="1">
         <w:r>
           <w:rPr>
             <w:rStyle w:val="Hyperlink"/>
             <w:rFonts w:ascii="Times New Roman" w:hAnsi="Times New Roman" w:cs="Times New Roman"/>
+            <w:u w:val="none"/>
+            <w:lang w:val="en-IE"/>
+          </w:rPr>
+          <w:t>https://osf.io/2vt7y</w:t>
+        </w:r>
+      </w:hyperlink>
+      <w:r>
+        <w:rPr>
+          <w:rStyle w:val="Hyperlink"/>
+          <w:rFonts w:ascii="Times New Roman" w:hAnsi="Times New Roman" w:cs="Times New Roman"/>
+          <w:u w:val="none"/>
+          <w:lang w:val="en-IE"/>
+        </w:rPr>
+        <w:t xml:space="preserve"> </w:t>
+      </w:r>
+    </w:p>
+    <w:p>
+      <w:pPr>
+        <w:spacing w:line="480" w:lineRule="auto"/>
+        <w:rPr>
+          <w:rFonts w:ascii="Times New Roman" w:hAnsi="Times New Roman" w:cs="Times New Roman"/>
+          <w:lang w:val="en-IE"/>
+        </w:rPr>
+      </w:pPr>
+      <w:r>
+        <w:rPr>
+          <w:rFonts w:ascii="Times New Roman" w:hAnsi="Times New Roman" w:cs="Times New Roman"/>
+          <w:lang w:val="en-IE"/>
+        </w:rPr>
+        <w:t xml:space="preserve">Experiment 2: </w:t>
+      </w:r>
+      <w:hyperlink r:id="rId7" w:history="1"/>
+      <w:hyperlink r:id="rId8" w:history="1">
+        <w:r>
+          <w:rPr>
+            <w:rStyle w:val="Hyperlink"/>
+            <w:rFonts w:ascii="Times New Roman" w:hAnsi="Times New Roman" w:cs="Times New Roman"/>
+            <w:u w:val="none"/>
+            <w:lang w:val="en-IE"/>
+          </w:rPr>
+          <w:t>https://osf.io/rzc26</w:t>
+        </w:r>
+      </w:hyperlink>
+      <w:r>
+        <w:rPr>
+          <w:rStyle w:val="Hyperlink"/>
+          <w:rFonts w:ascii="Times New Roman" w:hAnsi="Times New Roman" w:cs="Times New Roman"/>
+          <w:u w:val="none"/>
+          <w:lang w:val="en-IE"/>
+        </w:rPr>
+        <w:t xml:space="preserve"> </w:t>
+      </w:r>
+    </w:p>
+    <w:p>
+      <w:pPr>
+        <w:spacing w:line="480" w:lineRule="auto"/>
+        <w:rPr>
+          <w:rFonts w:ascii="Times New Roman" w:hAnsi="Times New Roman" w:cs="Times New Roman"/>
+          <w:lang w:val="en-IE"/>
+        </w:rPr>
+      </w:pPr>
+      <w:r>
+        <w:rPr>
+          <w:rFonts w:ascii="Times New Roman" w:hAnsi="Times New Roman" w:cs="Times New Roman"/>
+          <w:lang w:val="en-IE"/>
+        </w:rPr>
+        <w:t xml:space="preserve">Experiment 3: </w:t>
+      </w:r>
+      <w:hyperlink r:id="rId9" w:history="1">
+        <w:r>
+          <w:rPr>
+            <w:rStyle w:val="Hyperlink"/>
+            <w:rFonts w:ascii="Times New Roman" w:hAnsi="Times New Roman" w:cs="Times New Roman"/>
+            <w:u w:val="none"/>
             <w:lang w:val="en-IE"/>
           </w:rPr>
           <w:t>https://osf.io/jtv24</w:t>
@@ -206,20 +208,14 @@
           <w:rFonts w:ascii="Times New Roman" w:hAnsi="Times New Roman" w:cs="Times New Roman"/>
           <w:lang w:val="en-IE"/>
         </w:rPr>
-        <w:t>Experiment 4</w:t>
-      </w:r>
-      <w:r>
-        <w:rPr>
-          <w:rFonts w:ascii="Times New Roman" w:hAnsi="Times New Roman" w:cs="Times New Roman"/>
-          <w:lang w:val="en-IE"/>
-        </w:rPr>
-        <w:t xml:space="preserve">: </w:t>
-      </w:r>
-      <w:hyperlink r:id="rId8" w:history="1">
+        <w:t xml:space="preserve">Experiment 4: </w:t>
+      </w:r>
+      <w:hyperlink r:id="rId10" w:history="1">
         <w:r>
           <w:rPr>
             <w:rStyle w:val="Hyperlink"/>
             <w:rFonts w:ascii="Times New Roman" w:hAnsi="Times New Roman" w:cs="Times New Roman"/>
+            <w:u w:val="none"/>
             <w:lang w:val="en-IE"/>
           </w:rPr>
           <w:t>https://osf.io/6kv9x</w:t>
@@ -239,20 +235,14 @@
           <w:rFonts w:ascii="Times New Roman" w:hAnsi="Times New Roman" w:cs="Times New Roman"/>
           <w:lang w:val="en-IE"/>
         </w:rPr>
-        <w:t>Experiment 5</w:t>
-      </w:r>
-      <w:r>
-        <w:rPr>
-          <w:rFonts w:ascii="Times New Roman" w:hAnsi="Times New Roman" w:cs="Times New Roman"/>
-          <w:lang w:val="en-IE"/>
-        </w:rPr>
-        <w:t xml:space="preserve">: </w:t>
-      </w:r>
-      <w:hyperlink r:id="rId9" w:history="1">
+        <w:t xml:space="preserve">Experiment 5: </w:t>
+      </w:r>
+      <w:hyperlink r:id="rId11" w:history="1">
         <w:r>
           <w:rPr>
             <w:rStyle w:val="Hyperlink"/>
             <w:rFonts w:ascii="Times New Roman" w:hAnsi="Times New Roman" w:cs="Times New Roman"/>
+            <w:u w:val="none"/>
             <w:lang w:val="en-IE"/>
           </w:rPr>
           <w:t>https://osf.io/e6q7g</w:t>
@@ -272,20 +262,14 @@
           <w:rFonts w:ascii="Times New Roman" w:hAnsi="Times New Roman" w:cs="Times New Roman"/>
           <w:lang w:val="en-IE"/>
         </w:rPr>
-        <w:t>Experiment 6</w:t>
-      </w:r>
-      <w:r>
-        <w:rPr>
-          <w:rFonts w:ascii="Times New Roman" w:hAnsi="Times New Roman" w:cs="Times New Roman"/>
-          <w:lang w:val="en-IE"/>
-        </w:rPr>
-        <w:t xml:space="preserve">: </w:t>
-      </w:r>
-      <w:hyperlink r:id="rId10" w:history="1">
+        <w:t xml:space="preserve">Experiment 6: </w:t>
+      </w:r>
+      <w:hyperlink r:id="rId12" w:history="1">
         <w:r>
           <w:rPr>
             <w:rStyle w:val="Hyperlink"/>
             <w:rFonts w:ascii="Times New Roman" w:hAnsi="Times New Roman" w:cs="Times New Roman"/>
+            <w:u w:val="none"/>
             <w:lang w:val="en-IE"/>
           </w:rPr>
           <w:t>https://osf.io/s5ayx</w:t>
@@ -298,6 +282,7 @@
         <w:rPr>
           <w:rStyle w:val="Hyperlink"/>
           <w:rFonts w:ascii="Times New Roman" w:hAnsi="Times New Roman" w:cs="Times New Roman"/>
+          <w:u w:val="none"/>
           <w:lang w:val="en-IE"/>
         </w:rPr>
       </w:pPr>
@@ -305,17 +290,30 @@
         <w:rPr>
           <w:rStyle w:val="Hyperlink"/>
           <w:rFonts w:ascii="Times New Roman" w:hAnsi="Times New Roman" w:cs="Times New Roman"/>
+          <w:u w:val="none"/>
           <w:lang w:val="en-IE"/>
         </w:rPr>
         <w:t xml:space="preserve">Experiment 7: </w:t>
       </w:r>
+      <w:hyperlink r:id="rId13" w:history="1">
+        <w:r>
+          <w:rPr>
+            <w:rStyle w:val="Hyperlink"/>
+            <w:rFonts w:ascii="Times New Roman" w:hAnsi="Times New Roman" w:cs="Times New Roman"/>
+            <w:u w:val="none"/>
+            <w:lang w:val="en-IE"/>
+          </w:rPr>
+          <w:t>https://osf.io/t8qaj</w:t>
+        </w:r>
+      </w:hyperlink>
       <w:r>
         <w:rPr>
           <w:rStyle w:val="Hyperlink"/>
           <w:rFonts w:ascii="Times New Roman" w:hAnsi="Times New Roman" w:cs="Times New Roman"/>
+          <w:u w:val="none"/>
           <w:lang w:val="en-IE"/>
         </w:rPr>
-        <w:t>https://osf.io/t8qaj</w:t>
+        <w:t xml:space="preserve"> </w:t>
       </w:r>
     </w:p>
     <w:p>
@@ -330,6 +328,7 @@
         <w:rPr>
           <w:rStyle w:val="Hyperlink"/>
           <w:rFonts w:ascii="Times New Roman" w:hAnsi="Times New Roman" w:cs="Times New Roman"/>
+          <w:u w:val="none"/>
           <w:lang w:val="en-IE"/>
         </w:rPr>
         <w:t>Experiment 8:</w:t>
@@ -338,17 +337,30 @@
         <w:rPr>
           <w:rStyle w:val="Hyperlink"/>
           <w:rFonts w:ascii="Times New Roman" w:hAnsi="Times New Roman" w:cs="Times New Roman"/>
+          <w:u w:val="none"/>
           <w:lang w:val="en-IE"/>
         </w:rPr>
         <w:t xml:space="preserve"> </w:t>
       </w:r>
+      <w:hyperlink r:id="rId14" w:history="1">
+        <w:r>
+          <w:rPr>
+            <w:rStyle w:val="Hyperlink"/>
+            <w:rFonts w:ascii="Times New Roman" w:hAnsi="Times New Roman" w:cs="Times New Roman"/>
+            <w:u w:val="none"/>
+            <w:lang w:val="en-IE"/>
+          </w:rPr>
+          <w:t>https://osf.io/q75pz</w:t>
+        </w:r>
+      </w:hyperlink>
       <w:r>
         <w:rPr>
           <w:rStyle w:val="Hyperlink"/>
           <w:rFonts w:ascii="Times New Roman" w:hAnsi="Times New Roman" w:cs="Times New Roman"/>
+          <w:u w:val="none"/>
           <w:lang w:val="en-IE"/>
         </w:rPr>
-        <w:t>https://osf.io/q75pz</w:t>
+        <w:t xml:space="preserve"> </w:t>
       </w:r>
     </w:p>
     <w:p>
@@ -388,7 +400,7 @@
         </w:rPr>
         <w:t xml:space="preserve">OSF project can be found at </w:t>
       </w:r>
-      <w:hyperlink r:id="rId11" w:history="1">
+      <w:hyperlink r:id="rId15" w:history="1">
         <w:r>
           <w:rPr>
             <w:rStyle w:val="Hyperlink"/>
@@ -464,7 +476,7 @@
         </w:rPr>
         <w:t xml:space="preserve">This highlighted a number of ways in which the two diverged. Recent research has found that such preregistration-manuscript incongruences are common and should be explicated (e.g., </w:t>
       </w:r>
-      <w:hyperlink r:id="rId12" w:history="1">
+      <w:hyperlink r:id="rId16" w:history="1">
         <w:r>
           <w:rPr>
             <w:rStyle w:val="Hyperlink"/>
@@ -495,7 +507,21 @@
         <w:rPr>
           <w:rFonts w:ascii="Times New Roman" w:hAnsi="Times New Roman" w:cs="Times New Roman"/>
         </w:rPr>
-        <w:t>trump precision (see Giner-Sorolla, ‎2012).</w:t>
+        <w:t xml:space="preserve">trump precision (see </w:t>
+      </w:r>
+      <w:proofErr w:type="spellStart"/>
+      <w:r>
+        <w:rPr>
+          <w:rFonts w:ascii="Times New Roman" w:hAnsi="Times New Roman" w:cs="Times New Roman"/>
+        </w:rPr>
+        <w:t>Giner-Sorolla</w:t>
+      </w:r>
+      <w:proofErr w:type="spellEnd"/>
+      <w:r>
+        <w:rPr>
+          <w:rFonts w:ascii="Times New Roman" w:hAnsi="Times New Roman" w:cs="Times New Roman"/>
+        </w:rPr>
+        <w:t>, ‎2012).</w:t>
       </w:r>
     </w:p>
     <w:p>
@@ -1013,7 +1039,7 @@
         </w:rPr>
         <w:t xml:space="preserve">available at </w:t>
       </w:r>
-      <w:hyperlink r:id="rId13" w:history="1">
+      <w:hyperlink r:id="rId17" w:history="1">
         <w:r>
           <w:rPr>
             <w:rStyle w:val="Hyperlink"/>
@@ -1470,8 +1496,6 @@
         </w:rPr>
         <w:t xml:space="preserve"> should they disagree. </w:t>
       </w:r>
-      <w:bookmarkStart w:id="0" w:name="_GoBack"/>
-      <w:bookmarkEnd w:id="0"/>
     </w:p>
     <w:sectPr>
       <w:pgSz w:w="11900" w:h="16840"/>
@@ -1484,7 +1508,7 @@
 </file>
 
 <file path=word/numbering.xml><?xml version="1.0" encoding="utf-8"?>
-<w:numbering xmlns:wpc="http://schemas.microsoft.com/office/word/2010/wordprocessingCanvas" xmlns:cx="http://schemas.microsoft.com/office/drawing/2014/chartex" xmlns:cx1="http://schemas.microsoft.com/office/drawing/2015/9/8/chartex" xmlns:mc="http://schemas.openxmlformats.org/markup-compatibility/2006" xmlns:o="urn:schemas-microsoft-com:office:office" xmlns:r="http://schemas.openxmlformats.org/officeDocument/2006/relationships" xmlns:m="http://schemas.openxmlformats.org/officeDocument/2006/math" xmlns:v="urn:schemas-microsoft-com:vml" xmlns:wp14="http://schemas.microsoft.com/office/word/2010/wordprocessingDrawing" xmlns:wp="http://schemas.openxmlformats.org/drawingml/2006/wordprocessingDrawing" xmlns:w10="urn:schemas-microsoft-com:office:word" xmlns:w="http://schemas.openxmlformats.org/wordprocessingml/2006/main" xmlns:w14="http://schemas.microsoft.com/office/word/2010/wordml" xmlns:w15="http://schemas.microsoft.com/office/word/2012/wordml" xmlns:w16se="http://schemas.microsoft.com/office/word/2015/wordml/symex" xmlns:wpg="http://schemas.microsoft.com/office/word/2010/wordprocessingGroup" xmlns:wpi="http://schemas.microsoft.com/office/word/2010/wordprocessingInk" xmlns:wne="http://schemas.microsoft.com/office/word/2006/wordml" xmlns:wps="http://schemas.microsoft.com/office/word/2010/wordprocessingShape" mc:Ignorable="w14 w15 w16se wp14">
+<w:numbering xmlns:wpc="http://schemas.microsoft.com/office/word/2010/wordprocessingCanvas" xmlns:cx="http://schemas.microsoft.com/office/drawing/2014/chartex" xmlns:cx1="http://schemas.microsoft.com/office/drawing/2015/9/8/chartex" xmlns:cx2="http://schemas.microsoft.com/office/drawing/2015/10/21/chartex" xmlns:cx3="http://schemas.microsoft.com/office/drawing/2016/5/9/chartex" xmlns:cx4="http://schemas.microsoft.com/office/drawing/2016/5/10/chartex" xmlns:cx5="http://schemas.microsoft.com/office/drawing/2016/5/11/chartex" xmlns:cx6="http://schemas.microsoft.com/office/drawing/2016/5/12/chartex" xmlns:cx7="http://schemas.microsoft.com/office/drawing/2016/5/13/chartex" xmlns:cx8="http://schemas.microsoft.com/office/drawing/2016/5/14/chartex" xmlns:mc="http://schemas.openxmlformats.org/markup-compatibility/2006" xmlns:aink="http://schemas.microsoft.com/office/drawing/2016/ink" xmlns:am3d="http://schemas.microsoft.com/office/drawing/2017/model3d" xmlns:o="urn:schemas-microsoft-com:office:office" xmlns:r="http://schemas.openxmlformats.org/officeDocument/2006/relationships" xmlns:m="http://schemas.openxmlformats.org/officeDocument/2006/math" xmlns:v="urn:schemas-microsoft-com:vml" xmlns:wp14="http://schemas.microsoft.com/office/word/2010/wordprocessingDrawing" xmlns:wp="http://schemas.openxmlformats.org/drawingml/2006/wordprocessingDrawing" xmlns:w10="urn:schemas-microsoft-com:office:word" xmlns:w="http://schemas.openxmlformats.org/wordprocessingml/2006/main" xmlns:w14="http://schemas.microsoft.com/office/word/2010/wordml" xmlns:w15="http://schemas.microsoft.com/office/word/2012/wordml" xmlns:w16cex="http://schemas.microsoft.com/office/word/2018/wordml/cex" xmlns:w16cid="http://schemas.microsoft.com/office/word/2016/wordml/cid" xmlns:w16="http://schemas.microsoft.com/office/word/2018/wordml" xmlns:w16se="http://schemas.microsoft.com/office/word/2015/wordml/symex" xmlns:wpg="http://schemas.microsoft.com/office/word/2010/wordprocessingGroup" xmlns:wpi="http://schemas.microsoft.com/office/word/2010/wordprocessingInk" xmlns:wne="http://schemas.microsoft.com/office/word/2006/wordml" xmlns:wps="http://schemas.microsoft.com/office/word/2010/wordprocessingShape" mc:Ignorable="w14 w15 w16se w16cid w16 w16cex wp14">
   <w:abstractNum w:abstractNumId="0" w15:restartNumberingAfterBreak="0">
     <w:nsid w:val="014030B9"/>
     <w:multiLevelType w:val="hybridMultilevel"/>
@@ -2267,7 +2291,7 @@
 </file>
 
 <file path=word/styles.xml><?xml version="1.0" encoding="utf-8"?>
-<w:styles xmlns:mc="http://schemas.openxmlformats.org/markup-compatibility/2006" xmlns:r="http://schemas.openxmlformats.org/officeDocument/2006/relationships" xmlns:w="http://schemas.openxmlformats.org/wordprocessingml/2006/main" xmlns:w14="http://schemas.microsoft.com/office/word/2010/wordml" xmlns:w15="http://schemas.microsoft.com/office/word/2012/wordml" xmlns:w16se="http://schemas.microsoft.com/office/word/2015/wordml/symex" mc:Ignorable="w14 w15 w16se">
+<w:styles xmlns:mc="http://schemas.openxmlformats.org/markup-compatibility/2006" xmlns:r="http://schemas.openxmlformats.org/officeDocument/2006/relationships" xmlns:w="http://schemas.openxmlformats.org/wordprocessingml/2006/main" xmlns:w14="http://schemas.microsoft.com/office/word/2010/wordml" xmlns:w15="http://schemas.microsoft.com/office/word/2012/wordml" xmlns:w16cex="http://schemas.microsoft.com/office/word/2018/wordml/cex" xmlns:w16cid="http://schemas.microsoft.com/office/word/2016/wordml/cid" xmlns:w16="http://schemas.microsoft.com/office/word/2018/wordml" xmlns:w16se="http://schemas.microsoft.com/office/word/2015/wordml/symex" mc:Ignorable="w14 w15 w16se w16cid w16 w16cex">
   <w:docDefaults>
     <w:rPrDefault>
       <w:rPr>
@@ -2279,7 +2303,7 @@
     </w:rPrDefault>
     <w:pPrDefault/>
   </w:docDefaults>
-  <w:latentStyles w:defLockedState="0" w:defUIPriority="99" w:defSemiHidden="0" w:defUnhideWhenUsed="0" w:defQFormat="0" w:count="371">
+  <w:latentStyles w:defLockedState="0" w:defUIPriority="99" w:defSemiHidden="0" w:defUnhideWhenUsed="0" w:defQFormat="0" w:count="376">
     <w:lsdException w:name="Normal" w:uiPriority="0" w:qFormat="1"/>
     <w:lsdException w:name="heading 1" w:uiPriority="9" w:qFormat="1"/>
     <w:lsdException w:name="heading 2" w:semiHidden="1" w:uiPriority="9" w:unhideWhenUsed="1" w:qFormat="1"/>
@@ -2385,7 +2409,6 @@
     <w:lsdException w:name="HTML Sample" w:semiHidden="1" w:unhideWhenUsed="1"/>
     <w:lsdException w:name="HTML Typewriter" w:semiHidden="1" w:unhideWhenUsed="1"/>
     <w:lsdException w:name="HTML Variable" w:semiHidden="1" w:unhideWhenUsed="1"/>
-    <w:lsdException w:name="Normal Table" w:semiHidden="1" w:unhideWhenUsed="1"/>
     <w:lsdException w:name="annotation subject" w:semiHidden="1" w:unhideWhenUsed="1"/>
     <w:lsdException w:name="No List" w:semiHidden="1" w:unhideWhenUsed="1"/>
     <w:lsdException w:name="Outline List 1" w:semiHidden="1" w:unhideWhenUsed="1"/>
@@ -2428,11 +2451,8 @@
     <w:lsdException w:name="Table Contemporary" w:semiHidden="1" w:unhideWhenUsed="1"/>
     <w:lsdException w:name="Table Elegant" w:semiHidden="1" w:unhideWhenUsed="1"/>
     <w:lsdException w:name="Table Professional" w:semiHidden="1" w:unhideWhenUsed="1"/>
-    <w:lsdException w:name="Table Subtle 1" w:semiHidden="1" w:unhideWhenUsed="1"/>
     <w:lsdException w:name="Table Subtle 2" w:semiHidden="1" w:unhideWhenUsed="1"/>
     <w:lsdException w:name="Table Web 1" w:semiHidden="1" w:unhideWhenUsed="1"/>
-    <w:lsdException w:name="Table Web 2" w:semiHidden="1" w:unhideWhenUsed="1"/>
-    <w:lsdException w:name="Table Web 3" w:semiHidden="1" w:unhideWhenUsed="1"/>
     <w:lsdException w:name="Balloon Text" w:semiHidden="1" w:unhideWhenUsed="1"/>
     <w:lsdException w:name="Table Grid" w:uiPriority="59"/>
     <w:lsdException w:name="Table Theme" w:semiHidden="1" w:unhideWhenUsed="1"/>
@@ -2642,6 +2662,11 @@
     <w:lsdException w:name="List Table 5 Dark Accent 6" w:uiPriority="50"/>
     <w:lsdException w:name="List Table 6 Colorful Accent 6" w:uiPriority="51"/>
     <w:lsdException w:name="List Table 7 Colorful Accent 6" w:uiPriority="52"/>
+    <w:lsdException w:name="Mention" w:semiHidden="1" w:unhideWhenUsed="1"/>
+    <w:lsdException w:name="Smart Hyperlink" w:semiHidden="1" w:unhideWhenUsed="1"/>
+    <w:lsdException w:name="Hashtag" w:semiHidden="1" w:unhideWhenUsed="1"/>
+    <w:lsdException w:name="Unresolved Mention" w:semiHidden="1" w:unhideWhenUsed="1"/>
+    <w:lsdException w:name="Smart Link" w:semiHidden="1" w:unhideWhenUsed="1"/>
   </w:latentStyles>
   <w:style w:type="paragraph" w:default="1" w:styleId="Normal">
     <w:name w:val="Normal"/>
@@ -2911,6 +2936,18 @@
         <w:insideV w:val="single" w:sz="4" w:space="0" w:color="auto"/>
       </w:tblBorders>
     </w:tblPr>
+  </w:style>
+  <w:style w:type="character" w:styleId="UnresolvedMention">
+    <w:name w:val="Unresolved Mention"/>
+    <w:basedOn w:val="DefaultParagraphFont"/>
+    <w:uiPriority w:val="99"/>
+    <w:semiHidden/>
+    <w:unhideWhenUsed/>
+    <w:rsid w:val="00F831BE"/>
+    <w:rPr>
+      <w:color w:val="605E5C"/>
+      <w:shd w:val="clear" w:color="auto" w:fill="E1DFDD"/>
+    </w:rPr>
   </w:style>
 </w:styles>
 </file>

</xml_diff>